<commit_message>
Update document identifiers and minor text corrections in various files
</commit_message>
<xml_diff>
--- a/Received/2/2, maths.docx
+++ b/Received/2/2, maths.docx
@@ -93,17 +93,7 @@
                                 <w:sz w:val="28"/>
                                 <w:szCs w:val="28"/>
                               </w:rPr>
-                              <w:t>D-0</w:t>
-                            </w:r>
-                            <w:r>
-                              <w:rPr>
-                                <w:rFonts w:ascii="Times New Roman" w:hAnsi="Times New Roman" w:cs="Times New Roman"/>
-                                <w:b/>
-                                <w:bCs/>
-                                <w:sz w:val="28"/>
-                                <w:szCs w:val="28"/>
-                              </w:rPr>
-                              <w:t>4</w:t>
+                              <w:t>D-04</w:t>
                             </w:r>
                           </w:p>
                         </w:txbxContent>
@@ -291,7 +281,23 @@
           <w:rFonts w:ascii="Times New Roman" w:hAnsi="Times New Roman" w:cs="Times New Roman"/>
           <w:b/>
         </w:rPr>
-        <w:t>Ratnanagar-7, Sauraha, Chitwan</w:t>
+        <w:t xml:space="preserve">Ratnanagar-7, </w:t>
+      </w:r>
+      <w:proofErr w:type="spellStart"/>
+      <w:r>
+        <w:rPr>
+          <w:rFonts w:ascii="Times New Roman" w:hAnsi="Times New Roman" w:cs="Times New Roman"/>
+          <w:b/>
+        </w:rPr>
+        <w:t>Sauraha</w:t>
+      </w:r>
+      <w:proofErr w:type="spellEnd"/>
+      <w:r>
+        <w:rPr>
+          <w:rFonts w:ascii="Times New Roman" w:hAnsi="Times New Roman" w:cs="Times New Roman"/>
+          <w:b/>
+        </w:rPr>
+        <w:t>, Chitwan</w:t>
       </w:r>
     </w:p>
     <w:p>
@@ -679,6 +685,7 @@
         </w:rPr>
         <w:t xml:space="preserve"> </w:t>
       </w:r>
+      <w:proofErr w:type="spellStart"/>
       <w:r>
         <w:rPr>
           <w:rFonts w:ascii="Times New Roman" w:hAnsi="Times New Roman" w:cs="Times New Roman"/>
@@ -689,6 +696,7 @@
         </w:rPr>
         <w:t>Maths</w:t>
       </w:r>
+      <w:proofErr w:type="spellEnd"/>
     </w:p>
     <w:tbl>
       <w:tblPr>
@@ -1275,13 +1283,23 @@
           <w:szCs w:val="28"/>
         </w:rPr>
       </w:pPr>
-      <w:r>
-        <w:rPr>
-          <w:rFonts w:ascii="Times New Roman" w:hAnsi="Times New Roman" w:cs="Times New Roman"/>
-          <w:sz w:val="28"/>
-          <w:szCs w:val="28"/>
-        </w:rPr>
-        <w:t xml:space="preserve">i) 5 </w:t>
+      <w:proofErr w:type="spellStart"/>
+      <w:r>
+        <w:rPr>
+          <w:rFonts w:ascii="Times New Roman" w:hAnsi="Times New Roman" w:cs="Times New Roman"/>
+          <w:sz w:val="28"/>
+          <w:szCs w:val="28"/>
+        </w:rPr>
+        <w:t>i</w:t>
+      </w:r>
+      <w:proofErr w:type="spellEnd"/>
+      <w:r>
+        <w:rPr>
+          <w:rFonts w:ascii="Times New Roman" w:hAnsi="Times New Roman" w:cs="Times New Roman"/>
+          <w:sz w:val="28"/>
+          <w:szCs w:val="28"/>
+        </w:rPr>
+        <w:t xml:space="preserve">) 5 </w:t>
       </w:r>
       <w:r>
         <w:rPr>
@@ -1343,13 +1361,23 @@
           <w:szCs w:val="28"/>
         </w:rPr>
       </w:pPr>
-      <w:r>
-        <w:rPr>
-          <w:rFonts w:ascii="Times New Roman" w:hAnsi="Times New Roman" w:cs="Times New Roman"/>
-          <w:sz w:val="28"/>
-          <w:szCs w:val="28"/>
-        </w:rPr>
-        <w:t>i) 10</w:t>
+      <w:proofErr w:type="spellStart"/>
+      <w:r>
+        <w:rPr>
+          <w:rFonts w:ascii="Times New Roman" w:hAnsi="Times New Roman" w:cs="Times New Roman"/>
+          <w:sz w:val="28"/>
+          <w:szCs w:val="28"/>
+        </w:rPr>
+        <w:t>i</w:t>
+      </w:r>
+      <w:proofErr w:type="spellEnd"/>
+      <w:r>
+        <w:rPr>
+          <w:rFonts w:ascii="Times New Roman" w:hAnsi="Times New Roman" w:cs="Times New Roman"/>
+          <w:sz w:val="28"/>
+          <w:szCs w:val="28"/>
+        </w:rPr>
+        <w:t>) 10</w:t>
       </w:r>
       <w:r>
         <w:rPr>
@@ -1411,13 +1439,23 @@
           <w:szCs w:val="28"/>
         </w:rPr>
       </w:pPr>
-      <w:r>
-        <w:rPr>
-          <w:rFonts w:ascii="Times New Roman" w:hAnsi="Times New Roman" w:cs="Times New Roman"/>
-          <w:sz w:val="28"/>
-          <w:szCs w:val="28"/>
-        </w:rPr>
-        <w:t>i) 55</w:t>
+      <w:proofErr w:type="spellStart"/>
+      <w:r>
+        <w:rPr>
+          <w:rFonts w:ascii="Times New Roman" w:hAnsi="Times New Roman" w:cs="Times New Roman"/>
+          <w:sz w:val="28"/>
+          <w:szCs w:val="28"/>
+        </w:rPr>
+        <w:t>i</w:t>
+      </w:r>
+      <w:proofErr w:type="spellEnd"/>
+      <w:r>
+        <w:rPr>
+          <w:rFonts w:ascii="Times New Roman" w:hAnsi="Times New Roman" w:cs="Times New Roman"/>
+          <w:sz w:val="28"/>
+          <w:szCs w:val="28"/>
+        </w:rPr>
+        <w:t>) 55</w:t>
       </w:r>
       <w:r>
         <w:rPr>
@@ -1479,13 +1517,23 @@
           <w:szCs w:val="28"/>
         </w:rPr>
       </w:pPr>
-      <w:r>
-        <w:rPr>
-          <w:rFonts w:ascii="Times New Roman" w:hAnsi="Times New Roman" w:cs="Times New Roman"/>
-          <w:sz w:val="28"/>
-          <w:szCs w:val="28"/>
-        </w:rPr>
-        <w:t>i) 23</w:t>
+      <w:proofErr w:type="spellStart"/>
+      <w:r>
+        <w:rPr>
+          <w:rFonts w:ascii="Times New Roman" w:hAnsi="Times New Roman" w:cs="Times New Roman"/>
+          <w:sz w:val="28"/>
+          <w:szCs w:val="28"/>
+        </w:rPr>
+        <w:t>i</w:t>
+      </w:r>
+      <w:proofErr w:type="spellEnd"/>
+      <w:r>
+        <w:rPr>
+          <w:rFonts w:ascii="Times New Roman" w:hAnsi="Times New Roman" w:cs="Times New Roman"/>
+          <w:sz w:val="28"/>
+          <w:szCs w:val="28"/>
+        </w:rPr>
+        <w:t>) 23</w:t>
       </w:r>
       <w:r>
         <w:rPr>
@@ -1537,6 +1585,7 @@
         </w:rPr>
         <w:t xml:space="preserve">e) How many </w:t>
       </w:r>
+      <w:proofErr w:type="spellStart"/>
       <w:r>
         <w:rPr>
           <w:rFonts w:ascii="Times New Roman" w:hAnsi="Times New Roman" w:cs="Times New Roman"/>
@@ -1553,6 +1602,7 @@
         </w:rPr>
         <w:t>litre</w:t>
       </w:r>
+      <w:proofErr w:type="spellEnd"/>
       <w:r>
         <w:rPr>
           <w:rFonts w:ascii="Times New Roman" w:hAnsi="Times New Roman" w:cs="Times New Roman"/>
@@ -1561,6 +1611,7 @@
         </w:rPr>
         <w:t xml:space="preserve"> </w:t>
       </w:r>
+      <w:proofErr w:type="gramStart"/>
       <w:r>
         <w:rPr>
           <w:rFonts w:ascii="Times New Roman" w:hAnsi="Times New Roman" w:cs="Times New Roman"/>
@@ -1577,6 +1628,7 @@
         </w:rPr>
         <w:t xml:space="preserve"> ml</w:t>
       </w:r>
+      <w:proofErr w:type="gramEnd"/>
       <w:r>
         <w:rPr>
           <w:rFonts w:ascii="Times New Roman" w:hAnsi="Times New Roman" w:cs="Times New Roman"/>
@@ -1619,13 +1671,23 @@
           <w:szCs w:val="28"/>
         </w:rPr>
       </w:pPr>
-      <w:r>
-        <w:rPr>
-          <w:rFonts w:ascii="Times New Roman" w:hAnsi="Times New Roman" w:cs="Times New Roman"/>
-          <w:sz w:val="28"/>
-          <w:szCs w:val="28"/>
-        </w:rPr>
-        <w:t>i) 10000</w:t>
+      <w:proofErr w:type="spellStart"/>
+      <w:r>
+        <w:rPr>
+          <w:rFonts w:ascii="Times New Roman" w:hAnsi="Times New Roman" w:cs="Times New Roman"/>
+          <w:sz w:val="28"/>
+          <w:szCs w:val="28"/>
+        </w:rPr>
+        <w:t>i</w:t>
+      </w:r>
+      <w:proofErr w:type="spellEnd"/>
+      <w:r>
+        <w:rPr>
+          <w:rFonts w:ascii="Times New Roman" w:hAnsi="Times New Roman" w:cs="Times New Roman"/>
+          <w:sz w:val="28"/>
+          <w:szCs w:val="28"/>
+        </w:rPr>
+        <w:t>) 10000</w:t>
       </w:r>
       <w:r>
         <w:rPr>
@@ -1687,13 +1749,23 @@
           <w:szCs w:val="28"/>
         </w:rPr>
       </w:pPr>
-      <w:r>
-        <w:rPr>
-          <w:rFonts w:ascii="Times New Roman" w:hAnsi="Times New Roman" w:cs="Times New Roman"/>
-          <w:sz w:val="28"/>
-          <w:szCs w:val="28"/>
-        </w:rPr>
-        <w:t xml:space="preserve">i) 10 mm </w:t>
+      <w:proofErr w:type="spellStart"/>
+      <w:r>
+        <w:rPr>
+          <w:rFonts w:ascii="Times New Roman" w:hAnsi="Times New Roman" w:cs="Times New Roman"/>
+          <w:sz w:val="28"/>
+          <w:szCs w:val="28"/>
+        </w:rPr>
+        <w:t>i</w:t>
+      </w:r>
+      <w:proofErr w:type="spellEnd"/>
+      <w:r>
+        <w:rPr>
+          <w:rFonts w:ascii="Times New Roman" w:hAnsi="Times New Roman" w:cs="Times New Roman"/>
+          <w:sz w:val="28"/>
+          <w:szCs w:val="28"/>
+        </w:rPr>
+        <w:t xml:space="preserve">) 10 mm </w:t>
       </w:r>
       <w:r>
         <w:rPr>
@@ -1755,13 +1827,23 @@
           <w:szCs w:val="28"/>
         </w:rPr>
       </w:pPr>
-      <w:r>
-        <w:rPr>
-          <w:rFonts w:ascii="Times New Roman" w:hAnsi="Times New Roman" w:cs="Times New Roman"/>
-          <w:sz w:val="28"/>
-          <w:szCs w:val="28"/>
-        </w:rPr>
-        <w:t>i) 7 days</w:t>
+      <w:proofErr w:type="spellStart"/>
+      <w:r>
+        <w:rPr>
+          <w:rFonts w:ascii="Times New Roman" w:hAnsi="Times New Roman" w:cs="Times New Roman"/>
+          <w:sz w:val="28"/>
+          <w:szCs w:val="28"/>
+        </w:rPr>
+        <w:t>i</w:t>
+      </w:r>
+      <w:proofErr w:type="spellEnd"/>
+      <w:r>
+        <w:rPr>
+          <w:rFonts w:ascii="Times New Roman" w:hAnsi="Times New Roman" w:cs="Times New Roman"/>
+          <w:sz w:val="28"/>
+          <w:szCs w:val="28"/>
+        </w:rPr>
+        <w:t>) 7 days</w:t>
       </w:r>
       <w:r>
         <w:rPr>
@@ -1823,13 +1905,23 @@
           <w:szCs w:val="28"/>
         </w:rPr>
       </w:pPr>
-      <w:r>
-        <w:rPr>
-          <w:rFonts w:ascii="Times New Roman" w:hAnsi="Times New Roman" w:cs="Times New Roman"/>
-          <w:sz w:val="28"/>
-          <w:szCs w:val="28"/>
-        </w:rPr>
-        <w:t xml:space="preserve">i) eraser                                    ii) pencil                       iii) </w:t>
+      <w:proofErr w:type="spellStart"/>
+      <w:r>
+        <w:rPr>
+          <w:rFonts w:ascii="Times New Roman" w:hAnsi="Times New Roman" w:cs="Times New Roman"/>
+          <w:sz w:val="28"/>
+          <w:szCs w:val="28"/>
+        </w:rPr>
+        <w:t>i</w:t>
+      </w:r>
+      <w:proofErr w:type="spellEnd"/>
+      <w:r>
+        <w:rPr>
+          <w:rFonts w:ascii="Times New Roman" w:hAnsi="Times New Roman" w:cs="Times New Roman"/>
+          <w:sz w:val="28"/>
+          <w:szCs w:val="28"/>
+        </w:rPr>
+        <w:t xml:space="preserve">) eraser                                    ii) pencil                       iii) </w:t>
       </w:r>
       <w:r>
         <w:rPr>
@@ -1849,13 +1941,32 @@
           <w:szCs w:val="28"/>
         </w:rPr>
       </w:pPr>
-      <w:r>
-        <w:rPr>
-          <w:rFonts w:ascii="Times New Roman" w:hAnsi="Times New Roman" w:cs="Times New Roman"/>
-          <w:sz w:val="28"/>
-          <w:szCs w:val="28"/>
-        </w:rPr>
-        <w:t xml:space="preserve">i) [ </w:t>
+      <w:proofErr w:type="spellStart"/>
+      <w:r>
+        <w:rPr>
+          <w:rFonts w:ascii="Times New Roman" w:hAnsi="Times New Roman" w:cs="Times New Roman"/>
+          <w:sz w:val="28"/>
+          <w:szCs w:val="28"/>
+        </w:rPr>
+        <w:t>i</w:t>
+      </w:r>
+      <w:proofErr w:type="spellEnd"/>
+      <w:r>
+        <w:rPr>
+          <w:rFonts w:ascii="Times New Roman" w:hAnsi="Times New Roman" w:cs="Times New Roman"/>
+          <w:sz w:val="28"/>
+          <w:szCs w:val="28"/>
+        </w:rPr>
+        <w:t xml:space="preserve">) </w:t>
+      </w:r>
+      <w:proofErr w:type="gramStart"/>
+      <w:r>
+        <w:rPr>
+          <w:rFonts w:ascii="Times New Roman" w:hAnsi="Times New Roman" w:cs="Times New Roman"/>
+          <w:sz w:val="28"/>
+          <w:szCs w:val="28"/>
+        </w:rPr>
+        <w:t xml:space="preserve">[ </w:t>
       </w:r>
       <w:r>
         <w:rPr>
@@ -1865,6 +1976,7 @@
         </w:rPr>
         <w:t>?</w:t>
       </w:r>
+      <w:proofErr w:type="gramEnd"/>
       <w:r>
         <w:rPr>
           <w:rFonts w:ascii="Times New Roman" w:hAnsi="Times New Roman" w:cs="Times New Roman"/>
@@ -1899,13 +2011,23 @@
           <w:szCs w:val="28"/>
         </w:rPr>
       </w:pPr>
-      <w:r>
-        <w:rPr>
-          <w:rFonts w:ascii="Times New Roman" w:hAnsi="Times New Roman" w:cs="Times New Roman"/>
-          <w:sz w:val="28"/>
-          <w:szCs w:val="28"/>
-        </w:rPr>
-        <w:t xml:space="preserve">i)11                                           ii) 12                            </w:t>
+      <w:proofErr w:type="spellStart"/>
+      <w:r>
+        <w:rPr>
+          <w:rFonts w:ascii="Times New Roman" w:hAnsi="Times New Roman" w:cs="Times New Roman"/>
+          <w:sz w:val="28"/>
+          <w:szCs w:val="28"/>
+        </w:rPr>
+        <w:t>i</w:t>
+      </w:r>
+      <w:proofErr w:type="spellEnd"/>
+      <w:r>
+        <w:rPr>
+          <w:rFonts w:ascii="Times New Roman" w:hAnsi="Times New Roman" w:cs="Times New Roman"/>
+          <w:sz w:val="28"/>
+          <w:szCs w:val="28"/>
+        </w:rPr>
+        <w:t xml:space="preserve">)11                                           ii) 12                            </w:t>
       </w:r>
       <w:r>
         <w:rPr>
@@ -1951,13 +2073,23 @@
           <w:szCs w:val="28"/>
         </w:rPr>
       </w:pPr>
-      <w:r>
-        <w:rPr>
-          <w:rFonts w:ascii="Times New Roman" w:hAnsi="Times New Roman" w:cs="Times New Roman"/>
-          <w:sz w:val="28"/>
-          <w:szCs w:val="28"/>
-        </w:rPr>
-        <w:t xml:space="preserve">i) </w:t>
+      <w:proofErr w:type="spellStart"/>
+      <w:r>
+        <w:rPr>
+          <w:rFonts w:ascii="Times New Roman" w:hAnsi="Times New Roman" w:cs="Times New Roman"/>
+          <w:sz w:val="28"/>
+          <w:szCs w:val="28"/>
+        </w:rPr>
+        <w:t>i</w:t>
+      </w:r>
+      <w:proofErr w:type="spellEnd"/>
+      <w:r>
+        <w:rPr>
+          <w:rFonts w:ascii="Times New Roman" w:hAnsi="Times New Roman" w:cs="Times New Roman"/>
+          <w:sz w:val="28"/>
+          <w:szCs w:val="28"/>
+        </w:rPr>
+        <w:t xml:space="preserve">) </w:t>
       </w:r>
       <w:r>
         <w:rPr>
@@ -5024,180 +5156,16 @@
           <w:sz w:val="28"/>
           <w:szCs w:val="28"/>
         </w:rPr>
-        <mc:AlternateContent>
-          <mc:Choice Requires="wps">
-            <w:drawing>
-              <wp:anchor distT="0" distB="0" distL="114300" distR="114300" simplePos="0" relativeHeight="251963904" behindDoc="0" locked="0" layoutInCell="1" allowOverlap="1" wp14:anchorId="5B4A615D" wp14:editId="2B0ACC0B">
-                <wp:simplePos x="0" y="0"/>
-                <wp:positionH relativeFrom="column">
-                  <wp:posOffset>5296405</wp:posOffset>
-                </wp:positionH>
-                <wp:positionV relativeFrom="paragraph">
-                  <wp:posOffset>18345</wp:posOffset>
-                </wp:positionV>
-                <wp:extent cx="1117305" cy="252000"/>
-                <wp:effectExtent l="0" t="0" r="26035" b="15240"/>
-                <wp:wrapNone/>
-                <wp:docPr id="1917031557" name="Text Box 1917031557"/>
-                <wp:cNvGraphicFramePr/>
-                <a:graphic xmlns:a="http://schemas.openxmlformats.org/drawingml/2006/main">
-                  <a:graphicData uri="http://schemas.microsoft.com/office/word/2010/wordprocessingShape">
-                    <wps:wsp>
-                      <wps:cNvSpPr txBox="1"/>
-                      <wps:spPr>
-                        <a:xfrm>
-                          <a:off x="0" y="0"/>
-                          <a:ext cx="1117305" cy="252000"/>
-                        </a:xfrm>
-                        <a:prstGeom prst="rect">
-                          <a:avLst/>
-                        </a:prstGeom>
-                        <a:solidFill>
-                          <a:schemeClr val="lt1"/>
-                        </a:solidFill>
-                        <a:ln w="6350">
-                          <a:solidFill>
-                            <a:prstClr val="black"/>
-                          </a:solidFill>
-                        </a:ln>
-                      </wps:spPr>
-                      <wps:txbx>
-                        <w:txbxContent>
-                          <w:p>
-                            <w:r>
-                              <w:t xml:space="preserve">                   CM</w:t>
-                            </w:r>
-                          </w:p>
-                        </w:txbxContent>
-                      </wps:txbx>
-                      <wps:bodyPr rot="0" spcFirstLastPara="0" vertOverflow="overflow" horzOverflow="overflow" vert="horz" wrap="square" lIns="91440" tIns="45720" rIns="91440" bIns="45720" numCol="1" spcCol="0" rtlCol="0" fromWordArt="0" anchor="t" anchorCtr="0" forceAA="0" compatLnSpc="1">
-                        <a:prstTxWarp prst="textNoShape">
-                          <a:avLst/>
-                        </a:prstTxWarp>
-                        <a:noAutofit/>
-                      </wps:bodyPr>
-                    </wps:wsp>
-                  </a:graphicData>
-                </a:graphic>
-              </wp:anchor>
-            </w:drawing>
-          </mc:Choice>
-          <mc:Fallback>
-            <w:pict>
-              <v:shape w14:anchorId="5B4A615D" id="Text Box 1917031557" o:spid="_x0000_s1035" type="#_x0000_t202" style="position:absolute;margin-left:417.05pt;margin-top:1.45pt;width:88pt;height:19.85pt;z-index:251963904;visibility:visible;mso-wrap-style:square;mso-wrap-distance-left:9pt;mso-wrap-distance-top:0;mso-wrap-distance-right:9pt;mso-wrap-distance-bottom:0;mso-position-horizontal:absolute;mso-position-horizontal-relative:text;mso-position-vertical:absolute;mso-position-vertical-relative:text;v-text-anchor:top" o:gfxdata="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" fillcolor="white [3201]" strokeweight=".5pt">
-                <v:textbox>
-                  <w:txbxContent>
-                    <w:p>
-                      <w:r>
-                        <w:t xml:space="preserve">                   CM</w:t>
-                      </w:r>
-                    </w:p>
-                  </w:txbxContent>
-                </v:textbox>
-              </v:shape>
-            </w:pict>
-          </mc:Fallback>
-        </mc:AlternateContent>
-      </w:r>
-      <w:r>
-        <w:rPr>
-          <w:rFonts w:ascii="Times New Roman" w:hAnsi="Times New Roman" w:cs="Times New Roman"/>
-          <w:noProof/>
-          <w:sz w:val="28"/>
-          <w:szCs w:val="28"/>
-        </w:rPr>
-        <mc:AlternateContent>
-          <mc:Choice Requires="wps">
-            <w:drawing>
-              <wp:anchor distT="0" distB="0" distL="114300" distR="114300" simplePos="0" relativeHeight="251962880" behindDoc="0" locked="0" layoutInCell="1" allowOverlap="1" wp14:anchorId="41D54CE7" wp14:editId="5E66DBCA">
-                <wp:simplePos x="0" y="0"/>
-                <wp:positionH relativeFrom="column">
-                  <wp:posOffset>1767600</wp:posOffset>
-                </wp:positionH>
-                <wp:positionV relativeFrom="paragraph">
-                  <wp:posOffset>17755</wp:posOffset>
-                </wp:positionV>
-                <wp:extent cx="1117305" cy="252000"/>
-                <wp:effectExtent l="0" t="0" r="26035" b="15240"/>
-                <wp:wrapNone/>
-                <wp:docPr id="1917031556" name="Text Box 1917031556"/>
-                <wp:cNvGraphicFramePr/>
-                <a:graphic xmlns:a="http://schemas.openxmlformats.org/drawingml/2006/main">
-                  <a:graphicData uri="http://schemas.microsoft.com/office/word/2010/wordprocessingShape">
-                    <wps:wsp>
-                      <wps:cNvSpPr txBox="1"/>
-                      <wps:spPr>
-                        <a:xfrm>
-                          <a:off x="0" y="0"/>
-                          <a:ext cx="1117305" cy="252000"/>
-                        </a:xfrm>
-                        <a:prstGeom prst="rect">
-                          <a:avLst/>
-                        </a:prstGeom>
-                        <a:solidFill>
-                          <a:schemeClr val="lt1"/>
-                        </a:solidFill>
-                        <a:ln w="6350">
-                          <a:solidFill>
-                            <a:prstClr val="black"/>
-                          </a:solidFill>
-                        </a:ln>
-                      </wps:spPr>
-                      <wps:txbx>
-                        <w:txbxContent>
-                          <w:p>
-                            <w:r>
-                              <w:t xml:space="preserve">                   CM</w:t>
-                            </w:r>
-                          </w:p>
-                        </w:txbxContent>
-                      </wps:txbx>
-                      <wps:bodyPr rot="0" spcFirstLastPara="0" vertOverflow="overflow" horzOverflow="overflow" vert="horz" wrap="square" lIns="91440" tIns="45720" rIns="91440" bIns="45720" numCol="1" spcCol="0" rtlCol="0" fromWordArt="0" anchor="t" anchorCtr="0" forceAA="0" compatLnSpc="1">
-                        <a:prstTxWarp prst="textNoShape">
-                          <a:avLst/>
-                        </a:prstTxWarp>
-                        <a:noAutofit/>
-                      </wps:bodyPr>
-                    </wps:wsp>
-                  </a:graphicData>
-                </a:graphic>
-              </wp:anchor>
-            </w:drawing>
-          </mc:Choice>
-          <mc:Fallback>
-            <w:pict>
-              <v:shape w14:anchorId="41D54CE7" id="Text Box 1917031556" o:spid="_x0000_s1036" type="#_x0000_t202" style="position:absolute;margin-left:139.2pt;margin-top:1.4pt;width:88pt;height:19.85pt;z-index:251962880;visibility:visible;mso-wrap-style:square;mso-wrap-distance-left:9pt;mso-wrap-distance-top:0;mso-wrap-distance-right:9pt;mso-wrap-distance-bottom:0;mso-position-horizontal:absolute;mso-position-horizontal-relative:text;mso-position-vertical:absolute;mso-position-vertical-relative:text;v-text-anchor:top" o:gfxdata="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" fillcolor="white [3201]" strokeweight=".5pt">
-                <v:textbox>
-                  <w:txbxContent>
-                    <w:p>
-                      <w:r>
-                        <w:t xml:space="preserve">                   CM</w:t>
-                      </w:r>
-                    </w:p>
-                  </w:txbxContent>
-                </v:textbox>
-              </v:shape>
-            </w:pict>
-          </mc:Fallback>
-        </mc:AlternateContent>
-      </w:r>
-      <w:r>
-        <w:rPr>
-          <w:rFonts w:ascii="Times New Roman" w:hAnsi="Times New Roman" w:cs="Times New Roman"/>
-          <w:noProof/>
-          <w:sz w:val="28"/>
-          <w:szCs w:val="28"/>
-        </w:rPr>
         <w:drawing>
-          <wp:anchor distT="0" distB="0" distL="114300" distR="114300" simplePos="0" relativeHeight="251662848" behindDoc="0" locked="0" layoutInCell="1" allowOverlap="1" wp14:anchorId="73B158CE" wp14:editId="35110DF9">
+          <wp:anchor distT="0" distB="0" distL="114300" distR="114300" simplePos="0" relativeHeight="251662848" behindDoc="0" locked="0" layoutInCell="1" allowOverlap="1" wp14:anchorId="73B158CE" wp14:editId="48F273AA">
             <wp:simplePos x="0" y="0"/>
             <wp:positionH relativeFrom="column">
-              <wp:posOffset>-169200</wp:posOffset>
+              <wp:posOffset>-174625</wp:posOffset>
             </wp:positionH>
             <wp:positionV relativeFrom="paragraph">
-              <wp:posOffset>161755</wp:posOffset>
+              <wp:posOffset>161290</wp:posOffset>
             </wp:positionV>
-            <wp:extent cx="2346775" cy="922484"/>
+            <wp:extent cx="2346325" cy="922020"/>
             <wp:effectExtent l="0" t="0" r="0" b="0"/>
             <wp:wrapNone/>
             <wp:docPr id="79237719" name="Picture 2"/>
@@ -5225,7 +5193,7 @@
                   <pic:spPr bwMode="auto">
                     <a:xfrm>
                       <a:off x="0" y="0"/>
-                      <a:ext cx="2367516" cy="930637"/>
+                      <a:ext cx="2346325" cy="922020"/>
                     </a:xfrm>
                     <a:prstGeom prst="rect">
                       <a:avLst/>
@@ -5251,6 +5219,174 @@
           </wp:anchor>
         </w:drawing>
       </w:r>
+      <w:r>
+        <w:rPr>
+          <w:rFonts w:ascii="Times New Roman" w:hAnsi="Times New Roman" w:cs="Times New Roman"/>
+          <w:noProof/>
+          <w:sz w:val="28"/>
+          <w:szCs w:val="28"/>
+        </w:rPr>
+        <mc:AlternateContent>
+          <mc:Choice Requires="wps">
+            <w:drawing>
+              <wp:anchor distT="0" distB="0" distL="114300" distR="114300" simplePos="0" relativeHeight="251963904" behindDoc="0" locked="0" layoutInCell="1" allowOverlap="1" wp14:anchorId="5B4A615D" wp14:editId="2B0ACC0B">
+                <wp:simplePos x="0" y="0"/>
+                <wp:positionH relativeFrom="column">
+                  <wp:posOffset>5296405</wp:posOffset>
+                </wp:positionH>
+                <wp:positionV relativeFrom="paragraph">
+                  <wp:posOffset>18345</wp:posOffset>
+                </wp:positionV>
+                <wp:extent cx="1117305" cy="252000"/>
+                <wp:effectExtent l="0" t="0" r="26035" b="15240"/>
+                <wp:wrapNone/>
+                <wp:docPr id="1917031557" name="Text Box 1917031557"/>
+                <wp:cNvGraphicFramePr/>
+                <a:graphic xmlns:a="http://schemas.openxmlformats.org/drawingml/2006/main">
+                  <a:graphicData uri="http://schemas.microsoft.com/office/word/2010/wordprocessingShape">
+                    <wps:wsp>
+                      <wps:cNvSpPr txBox="1"/>
+                      <wps:spPr>
+                        <a:xfrm>
+                          <a:off x="0" y="0"/>
+                          <a:ext cx="1117305" cy="252000"/>
+                        </a:xfrm>
+                        <a:prstGeom prst="rect">
+                          <a:avLst/>
+                        </a:prstGeom>
+                        <a:solidFill>
+                          <a:schemeClr val="lt1"/>
+                        </a:solidFill>
+                        <a:ln w="6350">
+                          <a:solidFill>
+                            <a:prstClr val="black"/>
+                          </a:solidFill>
+                        </a:ln>
+                      </wps:spPr>
+                      <wps:txbx>
+                        <w:txbxContent>
+                          <w:p>
+                            <w:r>
+                              <w:t xml:space="preserve">                   CM</w:t>
+                            </w:r>
+                          </w:p>
+                        </w:txbxContent>
+                      </wps:txbx>
+                      <wps:bodyPr rot="0" spcFirstLastPara="0" vertOverflow="overflow" horzOverflow="overflow" vert="horz" wrap="square" lIns="91440" tIns="45720" rIns="91440" bIns="45720" numCol="1" spcCol="0" rtlCol="0" fromWordArt="0" anchor="t" anchorCtr="0" forceAA="0" compatLnSpc="1">
+                        <a:prstTxWarp prst="textNoShape">
+                          <a:avLst/>
+                        </a:prstTxWarp>
+                        <a:noAutofit/>
+                      </wps:bodyPr>
+                    </wps:wsp>
+                  </a:graphicData>
+                </a:graphic>
+              </wp:anchor>
+            </w:drawing>
+          </mc:Choice>
+          <mc:Fallback>
+            <w:pict>
+              <v:shape w14:anchorId="5B4A615D" id="Text Box 1917031557" o:spid="_x0000_s1035" type="#_x0000_t202" style="position:absolute;margin-left:417.05pt;margin-top:1.45pt;width:88pt;height:19.85pt;z-index:251963904;visibility:visible;mso-wrap-style:square;mso-wrap-distance-left:9pt;mso-wrap-distance-top:0;mso-wrap-distance-right:9pt;mso-wrap-distance-bottom:0;mso-position-horizontal:absolute;mso-position-horizontal-relative:text;mso-position-vertical:absolute;mso-position-vertical-relative:text;v-text-anchor:top" o:gfxdata="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" fillcolor="white [3201]" strokeweight=".5pt">
+                <v:textbox>
+                  <w:txbxContent>
+                    <w:p>
+                      <w:r>
+                        <w:t xml:space="preserve">                   CM</w:t>
+                      </w:r>
+                    </w:p>
+                  </w:txbxContent>
+                </v:textbox>
+              </v:shape>
+            </w:pict>
+          </mc:Fallback>
+        </mc:AlternateContent>
+      </w:r>
+      <w:r>
+        <w:rPr>
+          <w:rFonts w:ascii="Times New Roman" w:hAnsi="Times New Roman" w:cs="Times New Roman"/>
+          <w:noProof/>
+          <w:sz w:val="28"/>
+          <w:szCs w:val="28"/>
+        </w:rPr>
+        <mc:AlternateContent>
+          <mc:Choice Requires="wps">
+            <w:drawing>
+              <wp:anchor distT="0" distB="0" distL="114300" distR="114300" simplePos="0" relativeHeight="251962880" behindDoc="0" locked="0" layoutInCell="1" allowOverlap="1" wp14:anchorId="41D54CE7" wp14:editId="7EB10A9B">
+                <wp:simplePos x="0" y="0"/>
+                <wp:positionH relativeFrom="column">
+                  <wp:posOffset>1767600</wp:posOffset>
+                </wp:positionH>
+                <wp:positionV relativeFrom="paragraph">
+                  <wp:posOffset>17755</wp:posOffset>
+                </wp:positionV>
+                <wp:extent cx="1117305" cy="252000"/>
+                <wp:effectExtent l="0" t="0" r="26035" b="15240"/>
+                <wp:wrapNone/>
+                <wp:docPr id="1917031556" name="Text Box 1917031556"/>
+                <wp:cNvGraphicFramePr/>
+                <a:graphic xmlns:a="http://schemas.openxmlformats.org/drawingml/2006/main">
+                  <a:graphicData uri="http://schemas.microsoft.com/office/word/2010/wordprocessingShape">
+                    <wps:wsp>
+                      <wps:cNvSpPr txBox="1"/>
+                      <wps:spPr>
+                        <a:xfrm>
+                          <a:off x="0" y="0"/>
+                          <a:ext cx="1117305" cy="252000"/>
+                        </a:xfrm>
+                        <a:prstGeom prst="rect">
+                          <a:avLst/>
+                        </a:prstGeom>
+                        <a:solidFill>
+                          <a:schemeClr val="lt1"/>
+                        </a:solidFill>
+                        <a:ln w="6350">
+                          <a:solidFill>
+                            <a:prstClr val="black"/>
+                          </a:solidFill>
+                        </a:ln>
+                      </wps:spPr>
+                      <wps:txbx>
+                        <w:txbxContent>
+                          <w:p>
+                            <w:r>
+                              <w:t xml:space="preserve">                   CM</w:t>
+                            </w:r>
+                          </w:p>
+                        </w:txbxContent>
+                      </wps:txbx>
+                      <wps:bodyPr rot="0" spcFirstLastPara="0" vertOverflow="overflow" horzOverflow="overflow" vert="horz" wrap="square" lIns="91440" tIns="45720" rIns="91440" bIns="45720" numCol="1" spcCol="0" rtlCol="0" fromWordArt="0" anchor="t" anchorCtr="0" forceAA="0" compatLnSpc="1">
+                        <a:prstTxWarp prst="textNoShape">
+                          <a:avLst/>
+                        </a:prstTxWarp>
+                        <a:noAutofit/>
+                      </wps:bodyPr>
+                    </wps:wsp>
+                  </a:graphicData>
+                </a:graphic>
+              </wp:anchor>
+            </w:drawing>
+          </mc:Choice>
+          <mc:Fallback>
+            <w:pict>
+              <v:shapetype w14:anchorId="41D54CE7" id="_x0000_t202" coordsize="21600,21600" o:spt="202" path="m,l,21600r21600,l21600,xe">
+                <v:stroke joinstyle="miter"/>
+                <v:path gradientshapeok="t" o:connecttype="rect"/>
+              </v:shapetype>
+              <v:shape id="Text Box 1917031556" o:spid="_x0000_s1036" type="#_x0000_t202" style="position:absolute;margin-left:139.2pt;margin-top:1.4pt;width:88pt;height:19.85pt;z-index:251962880;visibility:visible;mso-wrap-style:square;mso-wrap-distance-left:9pt;mso-wrap-distance-top:0;mso-wrap-distance-right:9pt;mso-wrap-distance-bottom:0;mso-position-horizontal:absolute;mso-position-horizontal-relative:text;mso-position-vertical:absolute;mso-position-vertical-relative:text;v-text-anchor:top" o:gfxdata="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" fillcolor="white [3201]" strokeweight=".5pt">
+                <v:textbox>
+                  <w:txbxContent>
+                    <w:p>
+                      <w:r>
+                        <w:t xml:space="preserve">                   CM</w:t>
+                      </w:r>
+                    </w:p>
+                  </w:txbxContent>
+                </v:textbox>
+              </v:shape>
+            </w:pict>
+          </mc:Fallback>
+        </mc:AlternateContent>
+      </w:r>
     </w:p>
     <w:p>
       <w:pPr>
@@ -5269,6 +5405,166 @@
           <w:szCs w:val="28"/>
         </w:rPr>
       </w:pPr>
+      <w:r>
+        <w:rPr>
+          <w:rFonts w:ascii="Times New Roman" w:hAnsi="Times New Roman" w:cs="Times New Roman"/>
+          <w:noProof/>
+          <w:sz w:val="28"/>
+          <w:szCs w:val="28"/>
+        </w:rPr>
+        <mc:AlternateContent>
+          <mc:Choice Requires="wps">
+            <w:drawing>
+              <wp:anchor distT="0" distB="0" distL="114300" distR="114300" simplePos="0" relativeHeight="252003840" behindDoc="0" locked="0" layoutInCell="1" allowOverlap="1" wp14:anchorId="5DAE5680" wp14:editId="6EE1010E">
+                <wp:simplePos x="0" y="0"/>
+                <wp:positionH relativeFrom="column">
+                  <wp:posOffset>4848778</wp:posOffset>
+                </wp:positionH>
+                <wp:positionV relativeFrom="paragraph">
+                  <wp:posOffset>262255</wp:posOffset>
+                </wp:positionV>
+                <wp:extent cx="0" cy="176542"/>
+                <wp:effectExtent l="76200" t="0" r="57150" b="52070"/>
+                <wp:wrapNone/>
+                <wp:docPr id="958990361" name="Straight Arrow Connector 91"/>
+                <wp:cNvGraphicFramePr/>
+                <a:graphic xmlns:a="http://schemas.openxmlformats.org/drawingml/2006/main">
+                  <a:graphicData uri="http://schemas.microsoft.com/office/word/2010/wordprocessingShape">
+                    <wps:wsp>
+                      <wps:cNvCnPr/>
+                      <wps:spPr>
+                        <a:xfrm>
+                          <a:off x="0" y="0"/>
+                          <a:ext cx="0" cy="176542"/>
+                        </a:xfrm>
+                        <a:prstGeom prst="straightConnector1">
+                          <a:avLst/>
+                        </a:prstGeom>
+                        <a:ln>
+                          <a:solidFill>
+                            <a:schemeClr val="tx1"/>
+                          </a:solidFill>
+                          <a:tailEnd type="triangle"/>
+                        </a:ln>
+                      </wps:spPr>
+                      <wps:style>
+                        <a:lnRef idx="1">
+                          <a:schemeClr val="accent1"/>
+                        </a:lnRef>
+                        <a:fillRef idx="0">
+                          <a:schemeClr val="accent1"/>
+                        </a:fillRef>
+                        <a:effectRef idx="0">
+                          <a:schemeClr val="accent1"/>
+                        </a:effectRef>
+                        <a:fontRef idx="minor">
+                          <a:schemeClr val="tx1"/>
+                        </a:fontRef>
+                      </wps:style>
+                      <wps:bodyPr/>
+                    </wps:wsp>
+                  </a:graphicData>
+                </a:graphic>
+                <wp14:sizeRelH relativeFrom="margin">
+                  <wp14:pctWidth>0</wp14:pctWidth>
+                </wp14:sizeRelH>
+                <wp14:sizeRelV relativeFrom="margin">
+                  <wp14:pctHeight>0</wp14:pctHeight>
+                </wp14:sizeRelV>
+              </wp:anchor>
+            </w:drawing>
+          </mc:Choice>
+          <mc:Fallback>
+            <w:pict>
+              <v:shapetype w14:anchorId="06081B0E" id="_x0000_t32" coordsize="21600,21600" o:spt="32" o:oned="t" path="m,l21600,21600e" filled="f">
+                <v:path arrowok="t" fillok="f" o:connecttype="none"/>
+                <o:lock v:ext="edit" shapetype="t"/>
+              </v:shapetype>
+              <v:shape id="Straight Arrow Connector 91" o:spid="_x0000_s1026" type="#_x0000_t32" style="position:absolute;margin-left:381.8pt;margin-top:20.65pt;width:0;height:13.9pt;z-index:252003840;visibility:visible;mso-wrap-style:square;mso-width-percent:0;mso-height-percent:0;mso-wrap-distance-left:9pt;mso-wrap-distance-top:0;mso-wrap-distance-right:9pt;mso-wrap-distance-bottom:0;mso-position-horizontal:absolute;mso-position-horizontal-relative:text;mso-position-vertical:absolute;mso-position-vertical-relative:text;mso-width-percent:0;mso-height-percent:0;mso-width-relative:margin;mso-height-relative:margin" o:gfxdata="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" strokecolor="black [3213]" strokeweight=".5pt">
+                <v:stroke endarrow="block" joinstyle="miter"/>
+              </v:shape>
+            </w:pict>
+          </mc:Fallback>
+        </mc:AlternateContent>
+      </w:r>
+      <w:r>
+        <w:rPr>
+          <w:rFonts w:ascii="Times New Roman" w:hAnsi="Times New Roman" w:cs="Times New Roman"/>
+          <w:noProof/>
+          <w:sz w:val="28"/>
+          <w:szCs w:val="28"/>
+        </w:rPr>
+        <mc:AlternateContent>
+          <mc:Choice Requires="wps">
+            <w:drawing>
+              <wp:anchor distT="0" distB="0" distL="114300" distR="114300" simplePos="0" relativeHeight="252001792" behindDoc="0" locked="0" layoutInCell="1" allowOverlap="1" wp14:anchorId="184A9F81" wp14:editId="1E06A588">
+                <wp:simplePos x="0" y="0"/>
+                <wp:positionH relativeFrom="column">
+                  <wp:posOffset>1927143</wp:posOffset>
+                </wp:positionH>
+                <wp:positionV relativeFrom="paragraph">
+                  <wp:posOffset>246380</wp:posOffset>
+                </wp:positionV>
+                <wp:extent cx="0" cy="176542"/>
+                <wp:effectExtent l="76200" t="0" r="57150" b="52070"/>
+                <wp:wrapNone/>
+                <wp:docPr id="720781877" name="Straight Arrow Connector 91"/>
+                <wp:cNvGraphicFramePr/>
+                <a:graphic xmlns:a="http://schemas.openxmlformats.org/drawingml/2006/main">
+                  <a:graphicData uri="http://schemas.microsoft.com/office/word/2010/wordprocessingShape">
+                    <wps:wsp>
+                      <wps:cNvCnPr/>
+                      <wps:spPr>
+                        <a:xfrm>
+                          <a:off x="0" y="0"/>
+                          <a:ext cx="0" cy="176542"/>
+                        </a:xfrm>
+                        <a:prstGeom prst="straightConnector1">
+                          <a:avLst/>
+                        </a:prstGeom>
+                        <a:ln>
+                          <a:solidFill>
+                            <a:schemeClr val="tx1"/>
+                          </a:solidFill>
+                          <a:tailEnd type="triangle"/>
+                        </a:ln>
+                      </wps:spPr>
+                      <wps:style>
+                        <a:lnRef idx="1">
+                          <a:schemeClr val="accent1"/>
+                        </a:lnRef>
+                        <a:fillRef idx="0">
+                          <a:schemeClr val="accent1"/>
+                        </a:fillRef>
+                        <a:effectRef idx="0">
+                          <a:schemeClr val="accent1"/>
+                        </a:effectRef>
+                        <a:fontRef idx="minor">
+                          <a:schemeClr val="tx1"/>
+                        </a:fontRef>
+                      </wps:style>
+                      <wps:bodyPr/>
+                    </wps:wsp>
+                  </a:graphicData>
+                </a:graphic>
+                <wp14:sizeRelH relativeFrom="margin">
+                  <wp14:pctWidth>0</wp14:pctWidth>
+                </wp14:sizeRelH>
+                <wp14:sizeRelV relativeFrom="margin">
+                  <wp14:pctHeight>0</wp14:pctHeight>
+                </wp14:sizeRelV>
+              </wp:anchor>
+            </w:drawing>
+          </mc:Choice>
+          <mc:Fallback>
+            <w:pict>
+              <v:shape w14:anchorId="43E5F6EE" id="Straight Arrow Connector 91" o:spid="_x0000_s1026" type="#_x0000_t32" style="position:absolute;margin-left:151.75pt;margin-top:19.4pt;width:0;height:13.9pt;z-index:252001792;visibility:visible;mso-wrap-style:square;mso-width-percent:0;mso-height-percent:0;mso-wrap-distance-left:9pt;mso-wrap-distance-top:0;mso-wrap-distance-right:9pt;mso-wrap-distance-bottom:0;mso-position-horizontal:absolute;mso-position-horizontal-relative:text;mso-position-vertical:absolute;mso-position-vertical-relative:text;mso-width-percent:0;mso-height-percent:0;mso-width-relative:margin;mso-height-relative:margin" o:gfxdata="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" strokecolor="black [3213]" strokeweight=".5pt">
+                <v:stroke endarrow="block" joinstyle="miter"/>
+              </v:shape>
+            </w:pict>
+          </mc:Fallback>
+        </mc:AlternateContent>
+      </w:r>
       <w:r>
         <w:rPr>
           <w:rFonts w:ascii="Times New Roman" w:hAnsi="Times New Roman" w:cs="Times New Roman"/>
@@ -7646,6 +7942,7 @@
     </w:p>
     <w:p>
       <w:pPr>
+        <w:spacing w:after="480"/>
         <w:rPr>
           <w:rFonts w:ascii="Times New Roman" w:hAnsi="Times New Roman" w:cs="Times New Roman"/>
           <w:sz w:val="28"/>
@@ -7754,6 +8051,7 @@
     </w:p>
     <w:p>
       <w:pPr>
+        <w:spacing w:after="0"/>
         <w:rPr>
           <w:rFonts w:ascii="Times New Roman" w:hAnsi="Times New Roman" w:cs="Times New Roman"/>
           <w:sz w:val="28"/>
@@ -8886,8 +9184,9 @@
           <w:sz w:val="28"/>
           <w:szCs w:val="28"/>
         </w:rPr>
-        <w:t>Group ‘C’</w:t>
-      </w:r>
+        <w:t>Group ‘C</w:t>
+      </w:r>
+      <w:proofErr w:type="gramStart"/>
       <w:r>
         <w:rPr>
           <w:rFonts w:ascii="Times New Roman" w:hAnsi="Times New Roman" w:cs="Times New Roman"/>
@@ -8896,7 +9195,28 @@
           <w:sz w:val="28"/>
           <w:szCs w:val="28"/>
         </w:rPr>
-        <w:t>[4</w:t>
+        <w:t>’</w:t>
+      </w:r>
+      <w:r>
+        <w:rPr>
+          <w:rFonts w:ascii="Times New Roman" w:hAnsi="Times New Roman" w:cs="Times New Roman"/>
+          <w:b/>
+          <w:bCs/>
+          <w:sz w:val="28"/>
+          <w:szCs w:val="28"/>
+        </w:rPr>
+        <w:t>[</w:t>
+      </w:r>
+      <w:proofErr w:type="gramEnd"/>
+      <w:r>
+        <w:rPr>
+          <w:rFonts w:ascii="Times New Roman" w:hAnsi="Times New Roman" w:cs="Times New Roman"/>
+          <w:b/>
+          <w:bCs/>
+          <w:sz w:val="28"/>
+          <w:szCs w:val="28"/>
+        </w:rPr>
+        <w:t>4</w:t>
       </w:r>
       <w:r>
         <w:rPr>
@@ -10338,7 +10658,27 @@
           <w:sz w:val="28"/>
           <w:szCs w:val="28"/>
         </w:rPr>
-        <w:t>14)</w:t>
+        <w:t>1</w:t>
+      </w:r>
+      <w:r>
+        <w:rPr>
+          <w:rFonts w:ascii="Times New Roman" w:hAnsi="Times New Roman" w:cs="Times New Roman"/>
+          <w:b/>
+          <w:bCs/>
+          <w:sz w:val="28"/>
+          <w:szCs w:val="28"/>
+        </w:rPr>
+        <w:t>5</w:t>
+      </w:r>
+      <w:r>
+        <w:rPr>
+          <w:rFonts w:ascii="Times New Roman" w:hAnsi="Times New Roman" w:cs="Times New Roman"/>
+          <w:b/>
+          <w:bCs/>
+          <w:sz w:val="28"/>
+          <w:szCs w:val="28"/>
+        </w:rPr>
+        <w:t>)</w:t>
       </w:r>
       <w:r>
         <w:rPr>

</xml_diff>